<commit_message>
feat: add concept arts and contact details to Gdd.docx
</commit_message>
<xml_diff>
--- a/GddRessources/Gdd.docx
+++ b/GddRessources/Gdd.docx
@@ -260,15 +260,7 @@
       </w:pPr>
       <w:r>
         <w:rPr/>
-        <w:t xml:space="preserve">Il s’agit d’un jeu de plateforme et d’action-aventure </w:t>
-      </w:r>
-      <w:r>
-        <w:rPr/>
-        <w:t>en trois dimensions</w:t>
-      </w:r>
-      <w:r>
-        <w:rPr/>
-        <w:t>.</w:t>
+        <w:t>Il s’agit d’un jeu de plateforme et d’action-aventure en trois dimensions.</w:t>
       </w:r>
     </w:p>
     <w:p>
@@ -306,11 +298,7 @@
       </w:pPr>
       <w:r>
         <w:rPr/>
-        <w:t xml:space="preserve">- </w:t>
-      </w:r>
-      <w:r>
-        <w:rPr/>
-        <w:t>Se déplacer, lentement et rapidement</w:t>
+        <w:t>- Se déplacer, lentement et rapidement</w:t>
       </w:r>
     </w:p>
     <w:p>
@@ -359,11 +347,7 @@
       </w:pPr>
       <w:r>
         <w:rPr/>
-        <w:t xml:space="preserve">Le jeu est inspiré de Candy Crush, </w:t>
-      </w:r>
-      <w:r>
-        <w:rPr/>
-        <w:t>et de Ray-man. Dans le sens o</w:t>
+        <w:t>Le jeu est inspiré de Candy Crush, et de Ray-man. Dans le sens o</w:t>
       </w:r>
       <w:r>
         <w:rPr>
@@ -570,11 +554,7 @@
       </w:pPr>
       <w:r>
         <w:rPr/>
-        <w:t xml:space="preserve">Le </w:t>
-      </w:r>
-      <w:r>
-        <w:rPr/>
-        <w:t>joueur peut contr</w:t>
+        <w:t>Le joueur peut contr</w:t>
       </w:r>
       <w:r>
         <w:rPr>
@@ -688,7 +668,9 @@
         </w:rPr>
       </w:pPr>
       <w:r>
-        <w:rPr/>
+        <w:rPr>
+          <w:rFonts w:cs="Changa" w:ascii="Changa" w:hAnsi="Changa"/>
+        </w:rPr>
       </w:r>
       <w:r>
         <w:br w:type="page"/>
@@ -743,6 +725,132 @@
       </w:pPr>
       <w:r>
         <w:rPr/>
+        <w:t>Dans un univers magique, où les citrouilles étaient remplies de bonbons durant les nuits d’Halloween,  la ville paisible de WonderTown allait conna</w:t>
+      </w:r>
+      <w:r>
+        <w:rPr>
+          <w:rFonts w:eastAsia="Calibri" w:cs="" w:cstheme="minorBidi" w:eastAsiaTheme="minorHAnsi"/>
+          <w:color w:val="auto"/>
+          <w:kern w:val="2"/>
+          <w:sz w:val="22"/>
+          <w:szCs w:val="22"/>
+          <w:lang w:val="fr-FR" w:eastAsia="en-US" w:bidi="ar-SA"/>
+          <w14:ligatures w14:val="standardContextual"/>
+        </w:rPr>
+        <w:t>ître une tournure sans égale.</w:t>
+      </w:r>
+    </w:p>
+    <w:p>
+      <w:pPr>
+        <w:pStyle w:val="TextBody"/>
+        <w:jc w:val="both"/>
+        <w:rPr/>
+      </w:pPr>
+      <w:r>
+        <w:rPr>
+          <w:rFonts w:eastAsia="Calibri" w:cs="" w:cstheme="minorBidi" w:eastAsiaTheme="minorHAnsi"/>
+          <w:color w:val="auto"/>
+          <w:kern w:val="2"/>
+          <w:sz w:val="22"/>
+          <w:szCs w:val="22"/>
+          <w:lang w:val="fr-FR" w:eastAsia="en-US" w:bidi="ar-SA"/>
+          <w14:ligatures w14:val="standardContextual"/>
+        </w:rPr>
+        <w:t>Durant une nuit d’Halloween, une foudre magique frappa une citrouille remplie de bonbons. Cela a donné une conscience à la citrouille et à tous les bonbons qu’elle contenait.</w:t>
+      </w:r>
+    </w:p>
+    <w:p>
+      <w:pPr>
+        <w:pStyle w:val="TextBody"/>
+        <w:jc w:val="both"/>
+        <w:rPr/>
+      </w:pPr>
+      <w:r>
+        <w:rPr>
+          <w:rFonts w:eastAsia="Calibri" w:cs="" w:cstheme="minorBidi" w:eastAsiaTheme="minorHAnsi"/>
+          <w:color w:val="auto"/>
+          <w:kern w:val="2"/>
+          <w:sz w:val="22"/>
+          <w:szCs w:val="22"/>
+          <w:lang w:val="fr-FR" w:eastAsia="en-US" w:bidi="ar-SA"/>
+          <w14:ligatures w14:val="standardContextual"/>
+        </w:rPr>
+        <w:t>Encore sous le choc de ce qui leur arrive, ces nouveaux êtres nés de la magie de WonderTown ont décidé de se cacher dans l’ombre par peur. Jusqu’au jour où la citrouille découvre ses pouvoirs et décide de prendre le contrôle de la ville.</w:t>
+      </w:r>
+    </w:p>
+    <w:p>
+      <w:pPr>
+        <w:pStyle w:val="TextBody"/>
+        <w:jc w:val="both"/>
+        <w:rPr/>
+      </w:pPr>
+      <w:r>
+        <w:rPr>
+          <w:rFonts w:eastAsia="Calibri" w:cs="" w:cstheme="minorBidi" w:eastAsiaTheme="minorHAnsi"/>
+          <w:color w:val="auto"/>
+          <w:kern w:val="2"/>
+          <w:sz w:val="22"/>
+          <w:szCs w:val="22"/>
+          <w:lang w:val="fr-FR" w:eastAsia="en-US" w:bidi="ar-SA"/>
+          <w14:ligatures w14:val="standardContextual"/>
+        </w:rPr>
+        <w:t>C’est alors que les bonbons défendirent leur ville. Mais malgré leurs efforts, ils ont perdu et ont tous été capturé. Sauf un, qui était le plus malin d’entre eux.</w:t>
+      </w:r>
+    </w:p>
+    <w:p>
+      <w:pPr>
+        <w:pStyle w:val="TextBody"/>
+        <w:jc w:val="both"/>
+        <w:rPr/>
+      </w:pPr>
+      <w:r>
+        <w:rPr>
+          <w:rFonts w:eastAsia="Calibri" w:cs="" w:cstheme="minorBidi" w:eastAsiaTheme="minorHAnsi"/>
+          <w:color w:val="auto"/>
+          <w:kern w:val="2"/>
+          <w:sz w:val="22"/>
+          <w:szCs w:val="22"/>
+          <w:lang w:val="fr-FR" w:eastAsia="en-US" w:bidi="ar-SA"/>
+          <w14:ligatures w14:val="standardContextual"/>
+        </w:rPr>
+        <w:t>Dû à son jeune age, il a battu en retraite et a vécu en cachette. Mais quand la citrouille a commencé à éliminer des bonbons pour le faire sortir de sa cachette, il a décidé de se battre pour tous les sauver.</w:t>
+      </w:r>
+    </w:p>
+    <w:p>
+      <w:pPr>
+        <w:pStyle w:val="TextBody"/>
+        <w:jc w:val="both"/>
+        <w:rPr/>
+      </w:pPr>
+      <w:r>
+        <w:rPr>
+          <w:rFonts w:eastAsia="Calibri" w:cs="" w:cstheme="minorBidi" w:eastAsiaTheme="minorHAnsi"/>
+          <w:color w:val="auto"/>
+          <w:kern w:val="2"/>
+          <w:sz w:val="22"/>
+          <w:szCs w:val="22"/>
+          <w:lang w:val="fr-FR" w:eastAsia="en-US" w:bidi="ar-SA"/>
+          <w14:ligatures w14:val="standardContextual"/>
+        </w:rPr>
+        <w:t>Il part alors dans un quête pour devenir plus fort, et réussir à sauver ses amis et sa ville.</w:t>
+      </w:r>
+    </w:p>
+    <w:p>
+      <w:pPr>
+        <w:pStyle w:val="TextBody"/>
+        <w:jc w:val="both"/>
+        <w:rPr>
+          <w:rFonts w:ascii="Calibri" w:hAnsi="Calibri" w:eastAsia="Calibri" w:cs="" w:asciiTheme="minorHAnsi" w:cstheme="minorBidi" w:eastAsiaTheme="minorHAnsi" w:hAnsiTheme="minorHAnsi"/>
+          <w:color w:val="auto"/>
+          <w:kern w:val="2"/>
+          <w:sz w:val="22"/>
+          <w:szCs w:val="22"/>
+          <w:lang w:val="fr-FR" w:eastAsia="en-US" w:bidi="ar-SA"/>
+          <w14:ligatures w14:val="standardContextual"/>
+        </w:rPr>
+      </w:pPr>
+      <w:r>
+        <w:rPr/>
       </w:r>
     </w:p>
     <w:p>
@@ -763,12 +871,291 @@
     </w:p>
     <w:p>
       <w:pPr>
-        <w:pStyle w:val="TextBody"/>
-        <w:jc w:val="both"/>
-        <w:rPr/>
-      </w:pPr>
-      <w:r>
-        <w:rPr/>
+        <w:pStyle w:val="Heading3"/>
+        <w:rPr>
+          <w:b/>
+          <w:b/>
+          <w:bCs/>
+          <w:u w:val="none"/>
+        </w:rPr>
+      </w:pPr>
+      <w:r>
+        <w:rPr>
+          <w:b/>
+          <w:bCs/>
+          <w:u w:val="none"/>
+        </w:rPr>
+        <w:t>Protagoniste</w:t>
+      </w:r>
+    </w:p>
+    <w:p>
+      <w:pPr>
+        <w:pStyle w:val="TextBody"/>
+        <w:jc w:val="both"/>
+        <w:rPr/>
+      </w:pPr>
+      <w:r>
+        <w:rPr/>
+        <w:t xml:space="preserve">Nom : </w:t>
+      </w:r>
+      <w:r>
+        <w:rPr/>
+        <w:t>Sweetic (sweet – mysthic)</w:t>
+      </w:r>
+    </w:p>
+    <w:p>
+      <w:pPr>
+        <w:pStyle w:val="TextBody"/>
+        <w:jc w:val="both"/>
+        <w:rPr/>
+      </w:pPr>
+      <w:r>
+        <w:rPr/>
+        <w:t xml:space="preserve">Description : </w:t>
+      </w:r>
+      <w:r>
+        <w:rPr/>
+        <w:t xml:space="preserve">Sweetic </w:t>
+      </w:r>
+      <w:r>
+        <w:rPr/>
+        <w:t>est un bonbon bleu foncé en forme de myrtille, avec une expression espiègle et un sourire contagieux. Il est connu pour son goût acidulé et rafraîchissant, et il est souvent utilisé pour ajouter une touche de couleur et de saveur aux desserts et aux boissons.</w:t>
+      </w:r>
+    </w:p>
+    <w:p>
+      <w:pPr>
+        <w:pStyle w:val="TextBody"/>
+        <w:jc w:val="both"/>
+        <w:rPr/>
+      </w:pPr>
+      <w:r>
+        <w:rPr/>
+        <w:t xml:space="preserve">Personnalité : </w:t>
+      </w:r>
+      <w:r>
+        <w:rPr/>
+        <w:t xml:space="preserve">Sweetic </w:t>
+      </w:r>
+      <w:r>
+        <w:rPr/>
+        <w:t>est un personnage très énergique et enthousiaste. Il adore rencontrer de nouvelles personnes et explorer de nouveaux endroits. Il est toujours prêt à aider ses amis et à les faire rire.</w:t>
+      </w:r>
+    </w:p>
+    <w:p>
+      <w:pPr>
+        <w:pStyle w:val="TextBody"/>
+        <w:jc w:val="both"/>
+        <w:rPr/>
+      </w:pPr>
+      <w:r>
+        <w:rPr/>
+        <w:t xml:space="preserve">Pouvoirs : </w:t>
+      </w:r>
+      <w:r>
+        <w:rPr/>
+        <w:t xml:space="preserve">Sweetic </w:t>
+      </w:r>
+      <w:r>
+        <w:rPr/>
+        <w:t xml:space="preserve">a le pouvoir de se transformer en une myrtille géante. Il peut également utiliser ses pouvoirs pour créer des tornades de myrtilles et des pluies de myrtilles </w:t>
+      </w:r>
+      <w:r>
+        <w:rPr/>
+        <w:t>après une série d’entrainement acharné</w:t>
+      </w:r>
+      <w:r>
+        <w:rPr/>
+        <w:t>.</w:t>
+      </w:r>
+    </w:p>
+    <w:p>
+      <w:pPr>
+        <w:pStyle w:val="TextBody"/>
+        <w:jc w:val="both"/>
+        <w:rPr/>
+      </w:pPr>
+      <w:r>
+        <w:rPr/>
+        <w:t xml:space="preserve">Histoire : </w:t>
+      </w:r>
+      <w:r>
+        <w:rPr/>
+        <w:t xml:space="preserve">Sweetic </w:t>
+      </w:r>
+      <w:r>
+        <w:rPr/>
+        <w:t xml:space="preserve">est né dans une usine de bonbons. Il a toujours rêvé de devenir un super-héros, et il a finalement </w:t>
+      </w:r>
+      <w:r>
+        <w:rPr/>
+        <w:t xml:space="preserve">l’occasion de </w:t>
+      </w:r>
+      <w:r>
+        <w:rPr/>
+        <w:t>réalisé son rêve en utilisant ses pouvoirs pour aider les autres.</w:t>
+      </w:r>
+    </w:p>
+    <w:p>
+      <w:pPr>
+        <w:pStyle w:val="TextBody"/>
+        <w:jc w:val="both"/>
+        <w:rPr/>
+      </w:pPr>
+      <w:r>
+        <w:rPr/>
+      </w:r>
+      <w:r>
+        <w:br w:type="page"/>
+      </w:r>
+    </w:p>
+    <w:p>
+      <w:pPr>
+        <w:pStyle w:val="Heading3"/>
+        <w:rPr/>
+      </w:pPr>
+      <w:r>
+        <w:rPr/>
+        <w:t>Antagoniste</w:t>
+      </w:r>
+    </w:p>
+    <w:p>
+      <w:pPr>
+        <w:pStyle w:val="TextBody"/>
+        <w:rPr/>
+      </w:pPr>
+      <w:r>
+        <w:rPr/>
+        <w:t xml:space="preserve">Nom : </w:t>
+      </w:r>
+      <w:r>
+        <w:rPr/>
+        <w:t>Volkin (volt - pumpkin)</w:t>
+      </w:r>
+    </w:p>
+    <w:p>
+      <w:pPr>
+        <w:pStyle w:val="TextBody"/>
+        <w:rPr/>
+      </w:pPr>
+      <w:r>
+        <w:rPr/>
+        <w:t>Description : Volkin est un antagoniste de couleur violette aux yeux bleus. Il est porte un chapeau de sorcier, ainsi qu’une cape noire.</w:t>
+      </w:r>
+    </w:p>
+    <w:p>
+      <w:pPr>
+        <w:pStyle w:val="TextBody"/>
+        <w:rPr/>
+      </w:pPr>
+      <w:r>
+        <w:rPr/>
+        <w:t xml:space="preserve">Personnalité : </w:t>
+      </w:r>
+      <w:r>
+        <w:rPr/>
+        <w:t>Volkin</w:t>
+      </w:r>
+      <w:r>
+        <w:rPr/>
+        <w:t xml:space="preserve"> est un </w:t>
+      </w:r>
+      <w:r>
+        <w:rPr/>
+        <w:t xml:space="preserve">personnage </w:t>
+      </w:r>
+      <w:r>
+        <w:rPr/>
+        <w:t>arrogant et manipulateur. Il est convaincu qu'il est le plus puissant de tous les bonbons et qu'il doit régner sur le monde.</w:t>
+      </w:r>
+    </w:p>
+    <w:p>
+      <w:pPr>
+        <w:pStyle w:val="TextBody"/>
+        <w:rPr/>
+      </w:pPr>
+      <w:r>
+        <w:rPr/>
+        <w:t xml:space="preserve">Pouvoirs : </w:t>
+      </w:r>
+      <w:r>
+        <w:rPr/>
+        <w:t>Volkin</w:t>
+      </w:r>
+      <w:r>
+        <w:rPr/>
+        <w:t xml:space="preserve"> peut tirer des éclairs de ses yeux. Il peut également se transformer en une citrouille géante et </w:t>
+      </w:r>
+      <w:r>
+        <w:rPr/>
+        <w:t>transformer des citrouilles ordinaires en citrouilles zombifiées</w:t>
+      </w:r>
+      <w:r>
+        <w:rPr/>
+        <w:t>.</w:t>
+      </w:r>
+    </w:p>
+    <w:p>
+      <w:pPr>
+        <w:pStyle w:val="TextBody"/>
+        <w:rPr/>
+      </w:pPr>
+      <w:r>
+        <w:rPr/>
+        <w:t xml:space="preserve">Faiblesses : </w:t>
+      </w:r>
+      <w:r>
+        <w:rPr/>
+        <w:t xml:space="preserve">Il </w:t>
+      </w:r>
+      <w:r>
+        <w:rPr/>
+        <w:t>est vulnérable à l'eau et au sucre. Il peut également être vaincu en utilisant ses propres pouvoirs contre lui.</w:t>
+      </w:r>
+    </w:p>
+    <w:p>
+      <w:pPr>
+        <w:pStyle w:val="TextBody"/>
+        <w:numPr>
+          <w:ilvl w:val="0"/>
+          <w:numId w:val="2"/>
+        </w:numPr>
+        <w:rPr/>
+      </w:pPr>
+      <w:r>
+        <w:rPr/>
+        <w:t xml:space="preserve">Histoire : </w:t>
+      </w:r>
+      <w:r>
+        <w:rPr/>
+        <w:t>Volkin</w:t>
+      </w:r>
+      <w:r>
+        <w:rPr/>
+        <w:t xml:space="preserve"> était autrefois un</w:t>
+      </w:r>
+      <w:r>
+        <w:rPr/>
+        <w:t xml:space="preserve">e citrouille </w:t>
+      </w:r>
+      <w:r>
+        <w:rPr/>
+        <w:t xml:space="preserve">ordinaire. Mais un jour, il a été frappé par la foudre et a acquis des pouvoirs électriques. Il a rapidement appris à utiliser ses pouvoirs pour contrôler les autres </w:t>
+      </w:r>
+      <w:r>
+        <w:rPr/>
+        <w:t>citrouilles</w:t>
+      </w:r>
+      <w:r>
+        <w:rPr/>
+        <w:t xml:space="preserve">. Il a commencé à terroriser les habitants de la ville, mais </w:t>
+      </w:r>
+      <w:r>
+        <w:rPr/>
+        <w:t>surtout une obsession pour capturer Sweetic</w:t>
+      </w:r>
+      <w:r>
+        <w:rPr/>
+        <w:t>.</w:t>
       </w:r>
     </w:p>
     <w:p>
@@ -795,6 +1182,7 @@
       </w:pPr>
       <w:r>
         <w:rPr/>
+        <w:t>Les événements se passent dans la ville de WonderTown. Dans les rues, les cimetières, les hopitaux, les écoles désertées, les maisons hantées.</w:t>
       </w:r>
     </w:p>
     <w:p>
@@ -1017,6 +1405,352 @@
       <w:pPr>
         <w:pStyle w:val="Heading2"/>
         <w:numPr>
+          <w:ilvl w:val="0"/>
+          <w:numId w:val="0"/>
+        </w:numPr>
+        <w:ind w:left="0" w:hanging="0"/>
+        <w:jc w:val="both"/>
+        <w:rPr/>
+      </w:pPr>
+      <w:r>
+        <w:rPr/>
+        <w:tab/>
+        <w:t>6.</w:t>
+      </w:r>
+      <w:r>
+        <w:rPr/>
+        <w:t>1</w:t>
+      </w:r>
+      <w:r>
+        <w:rPr/>
+        <w:t>. Conception et description des personnages</w:t>
+      </w:r>
+    </w:p>
+    <w:p>
+      <w:pPr>
+        <w:pStyle w:val="TextBody"/>
+        <w:jc w:val="both"/>
+        <w:rPr/>
+      </w:pPr>
+      <w:r>
+        <w:rPr/>
+      </w:r>
+    </w:p>
+    <w:p>
+      <w:pPr>
+        <w:pStyle w:val="Heading3"/>
+        <w:rPr/>
+      </w:pPr>
+      <w:r>
+        <w:rPr/>
+        <w:t>Protagoniste : Sweetic</w:t>
+      </w:r>
+    </w:p>
+    <w:p>
+      <w:pPr>
+        <w:pStyle w:val="TextBody"/>
+        <w:rPr/>
+      </w:pPr>
+      <w:r>
+        <w:rPr/>
+      </w:r>
+    </w:p>
+    <w:p>
+      <w:pPr>
+        <w:pStyle w:val="TextBody"/>
+        <w:jc w:val="center"/>
+        <w:rPr/>
+      </w:pPr>
+      <w:r>
+        <w:drawing>
+          <wp:anchor behindDoc="0" distT="0" distB="0" distL="0" distR="0" simplePos="0" locked="0" layoutInCell="0" allowOverlap="1" relativeHeight="2">
+            <wp:simplePos x="0" y="0"/>
+            <wp:positionH relativeFrom="column">
+              <wp:posOffset>1698625</wp:posOffset>
+            </wp:positionH>
+            <wp:positionV relativeFrom="paragraph">
+              <wp:posOffset>85090</wp:posOffset>
+            </wp:positionV>
+            <wp:extent cx="2363470" cy="2363470"/>
+            <wp:effectExtent l="0" t="0" r="0" b="0"/>
+            <wp:wrapTopAndBottom/>
+            <wp:docPr id="1" name="Image1" descr=""/>
+            <wp:cNvGraphicFramePr>
+              <a:graphicFrameLocks xmlns:a="http://schemas.openxmlformats.org/drawingml/2006/main" noChangeAspect="1"/>
+            </wp:cNvGraphicFramePr>
+            <a:graphic xmlns:a="http://schemas.openxmlformats.org/drawingml/2006/main">
+              <a:graphicData uri="http://schemas.openxmlformats.org/drawingml/2006/picture">
+                <pic:pic xmlns:pic="http://schemas.openxmlformats.org/drawingml/2006/picture">
+                  <pic:nvPicPr>
+                    <pic:cNvPr id="1" name="Image1" descr=""/>
+                    <pic:cNvPicPr>
+                      <a:picLocks noChangeAspect="1" noChangeArrowheads="1"/>
+                    </pic:cNvPicPr>
+                  </pic:nvPicPr>
+                  <pic:blipFill>
+                    <a:blip r:embed="rId2"/>
+                    <a:stretch>
+                      <a:fillRect/>
+                    </a:stretch>
+                  </pic:blipFill>
+                  <pic:spPr bwMode="auto">
+                    <a:xfrm>
+                      <a:off x="0" y="0"/>
+                      <a:ext cx="2363470" cy="2363470"/>
+                    </a:xfrm>
+                    <a:prstGeom prst="rect">
+                      <a:avLst/>
+                    </a:prstGeom>
+                  </pic:spPr>
+                </pic:pic>
+              </a:graphicData>
+            </a:graphic>
+          </wp:anchor>
+        </w:drawing>
+      </w:r>
+      <w:r>
+        <w:rPr/>
+        <w:t>Figure Sweetic 1.0</w:t>
+      </w:r>
+    </w:p>
+    <w:p>
+      <w:pPr>
+        <w:pStyle w:val="TextBody"/>
+        <w:jc w:val="both"/>
+        <w:rPr/>
+      </w:pPr>
+      <w:r>
+        <w:rPr/>
+      </w:r>
+    </w:p>
+    <w:p>
+      <w:pPr>
+        <w:pStyle w:val="TextBody"/>
+        <w:jc w:val="center"/>
+        <w:rPr/>
+      </w:pPr>
+      <w:r>
+        <w:drawing>
+          <wp:anchor behindDoc="0" distT="0" distB="0" distL="0" distR="0" simplePos="0" locked="0" layoutInCell="0" allowOverlap="1" relativeHeight="3">
+            <wp:simplePos x="0" y="0"/>
+            <wp:positionH relativeFrom="column">
+              <wp:align>center</wp:align>
+            </wp:positionH>
+            <wp:positionV relativeFrom="paragraph">
+              <wp:posOffset>635</wp:posOffset>
+            </wp:positionV>
+            <wp:extent cx="2246630" cy="2246630"/>
+            <wp:effectExtent l="0" t="0" r="0" b="0"/>
+            <wp:wrapTopAndBottom/>
+            <wp:docPr id="2" name="Image2" descr=""/>
+            <wp:cNvGraphicFramePr>
+              <a:graphicFrameLocks xmlns:a="http://schemas.openxmlformats.org/drawingml/2006/main" noChangeAspect="1"/>
+            </wp:cNvGraphicFramePr>
+            <a:graphic xmlns:a="http://schemas.openxmlformats.org/drawingml/2006/main">
+              <a:graphicData uri="http://schemas.openxmlformats.org/drawingml/2006/picture">
+                <pic:pic xmlns:pic="http://schemas.openxmlformats.org/drawingml/2006/picture">
+                  <pic:nvPicPr>
+                    <pic:cNvPr id="2" name="Image2" descr=""/>
+                    <pic:cNvPicPr>
+                      <a:picLocks noChangeAspect="1" noChangeArrowheads="1"/>
+                    </pic:cNvPicPr>
+                  </pic:nvPicPr>
+                  <pic:blipFill>
+                    <a:blip r:embed="rId3"/>
+                    <a:stretch>
+                      <a:fillRect/>
+                    </a:stretch>
+                  </pic:blipFill>
+                  <pic:spPr bwMode="auto">
+                    <a:xfrm>
+                      <a:off x="0" y="0"/>
+                      <a:ext cx="2246630" cy="2246630"/>
+                    </a:xfrm>
+                    <a:prstGeom prst="rect">
+                      <a:avLst/>
+                    </a:prstGeom>
+                  </pic:spPr>
+                </pic:pic>
+              </a:graphicData>
+            </a:graphic>
+          </wp:anchor>
+        </w:drawing>
+      </w:r>
+      <w:r>
+        <w:rPr/>
+        <w:t>Figure Sweetic 2.0</w:t>
+      </w:r>
+    </w:p>
+    <w:p>
+      <w:pPr>
+        <w:pStyle w:val="TextBody"/>
+        <w:jc w:val="both"/>
+        <w:rPr/>
+      </w:pPr>
+      <w:r>
+        <w:rPr/>
+      </w:r>
+      <w:r>
+        <w:br w:type="page"/>
+      </w:r>
+    </w:p>
+    <w:p>
+      <w:pPr>
+        <w:pStyle w:val="Heading3"/>
+        <w:rPr/>
+      </w:pPr>
+      <w:r>
+        <w:rPr/>
+        <w:t xml:space="preserve">Antagoniste : </w:t>
+      </w:r>
+      <w:r>
+        <w:rPr/>
+        <w:t>Volkin</w:t>
+      </w:r>
+    </w:p>
+    <w:p>
+      <w:pPr>
+        <w:pStyle w:val="TextBody"/>
+        <w:jc w:val="center"/>
+        <w:rPr/>
+      </w:pPr>
+      <w:r>
+        <w:drawing>
+          <wp:anchor behindDoc="0" distT="0" distB="0" distL="0" distR="0" simplePos="0" locked="0" layoutInCell="0" allowOverlap="1" relativeHeight="4">
+            <wp:simplePos x="0" y="0"/>
+            <wp:positionH relativeFrom="column">
+              <wp:posOffset>1567815</wp:posOffset>
+            </wp:positionH>
+            <wp:positionV relativeFrom="paragraph">
+              <wp:posOffset>122555</wp:posOffset>
+            </wp:positionV>
+            <wp:extent cx="2625090" cy="2625090"/>
+            <wp:effectExtent l="0" t="0" r="0" b="0"/>
+            <wp:wrapTopAndBottom/>
+            <wp:docPr id="3" name="Image3" descr=""/>
+            <wp:cNvGraphicFramePr>
+              <a:graphicFrameLocks xmlns:a="http://schemas.openxmlformats.org/drawingml/2006/main" noChangeAspect="1"/>
+            </wp:cNvGraphicFramePr>
+            <a:graphic xmlns:a="http://schemas.openxmlformats.org/drawingml/2006/main">
+              <a:graphicData uri="http://schemas.openxmlformats.org/drawingml/2006/picture">
+                <pic:pic xmlns:pic="http://schemas.openxmlformats.org/drawingml/2006/picture">
+                  <pic:nvPicPr>
+                    <pic:cNvPr id="3" name="Image3" descr=""/>
+                    <pic:cNvPicPr>
+                      <a:picLocks noChangeAspect="1" noChangeArrowheads="1"/>
+                    </pic:cNvPicPr>
+                  </pic:nvPicPr>
+                  <pic:blipFill>
+                    <a:blip r:embed="rId4"/>
+                    <a:stretch>
+                      <a:fillRect/>
+                    </a:stretch>
+                  </pic:blipFill>
+                  <pic:spPr bwMode="auto">
+                    <a:xfrm>
+                      <a:off x="0" y="0"/>
+                      <a:ext cx="2625090" cy="2625090"/>
+                    </a:xfrm>
+                    <a:prstGeom prst="rect">
+                      <a:avLst/>
+                    </a:prstGeom>
+                  </pic:spPr>
+                </pic:pic>
+              </a:graphicData>
+            </a:graphic>
+          </wp:anchor>
+        </w:drawing>
+      </w:r>
+      <w:r>
+        <w:rPr/>
+        <w:t>Figure Volkin 1.0</w:t>
+      </w:r>
+    </w:p>
+    <w:p>
+      <w:pPr>
+        <w:pStyle w:val="TextBody"/>
+        <w:jc w:val="center"/>
+        <w:rPr/>
+      </w:pPr>
+      <w:r>
+        <w:rPr/>
+      </w:r>
+    </w:p>
+    <w:p>
+      <w:pPr>
+        <w:pStyle w:val="TextBody"/>
+        <w:jc w:val="center"/>
+        <w:rPr/>
+      </w:pPr>
+      <w:r>
+        <w:drawing>
+          <wp:anchor behindDoc="0" distT="0" distB="0" distL="0" distR="0" simplePos="0" locked="0" layoutInCell="0" allowOverlap="1" relativeHeight="5">
+            <wp:simplePos x="0" y="0"/>
+            <wp:positionH relativeFrom="column">
+              <wp:posOffset>1594485</wp:posOffset>
+            </wp:positionH>
+            <wp:positionV relativeFrom="paragraph">
+              <wp:posOffset>-78740</wp:posOffset>
+            </wp:positionV>
+            <wp:extent cx="2597785" cy="2597785"/>
+            <wp:effectExtent l="0" t="0" r="0" b="0"/>
+            <wp:wrapTopAndBottom/>
+            <wp:docPr id="4" name="Image4" descr=""/>
+            <wp:cNvGraphicFramePr>
+              <a:graphicFrameLocks xmlns:a="http://schemas.openxmlformats.org/drawingml/2006/main" noChangeAspect="1"/>
+            </wp:cNvGraphicFramePr>
+            <a:graphic xmlns:a="http://schemas.openxmlformats.org/drawingml/2006/main">
+              <a:graphicData uri="http://schemas.openxmlformats.org/drawingml/2006/picture">
+                <pic:pic xmlns:pic="http://schemas.openxmlformats.org/drawingml/2006/picture">
+                  <pic:nvPicPr>
+                    <pic:cNvPr id="4" name="Image4" descr=""/>
+                    <pic:cNvPicPr>
+                      <a:picLocks noChangeAspect="1" noChangeArrowheads="1"/>
+                    </pic:cNvPicPr>
+                  </pic:nvPicPr>
+                  <pic:blipFill>
+                    <a:blip r:embed="rId5"/>
+                    <a:stretch>
+                      <a:fillRect/>
+                    </a:stretch>
+                  </pic:blipFill>
+                  <pic:spPr bwMode="auto">
+                    <a:xfrm>
+                      <a:off x="0" y="0"/>
+                      <a:ext cx="2597785" cy="2597785"/>
+                    </a:xfrm>
+                    <a:prstGeom prst="rect">
+                      <a:avLst/>
+                    </a:prstGeom>
+                  </pic:spPr>
+                </pic:pic>
+              </a:graphicData>
+            </a:graphic>
+          </wp:anchor>
+        </w:drawing>
+      </w:r>
+      <w:r>
+        <w:rPr/>
+        <w:t>Figure Volkin 2.0</w:t>
+      </w:r>
+    </w:p>
+    <w:p>
+      <w:pPr>
+        <w:pStyle w:val="TextBody"/>
+        <w:jc w:val="both"/>
+        <w:rPr/>
+      </w:pPr>
+      <w:r>
+        <w:rPr/>
+      </w:r>
+      <w:r>
+        <w:br w:type="page"/>
+      </w:r>
+    </w:p>
+    <w:p>
+      <w:pPr>
+        <w:pStyle w:val="Heading2"/>
+        <w:numPr>
           <w:ilvl w:val="1"/>
           <w:numId w:val="2"/>
         </w:numPr>
@@ -1026,7 +1760,15 @@
       <w:r>
         <w:rPr/>
         <w:tab/>
-        <w:t>6.1. Style artistique</w:t>
+        <w:t>6.</w:t>
+      </w:r>
+      <w:r>
+        <w:rPr/>
+        <w:t>2</w:t>
+      </w:r>
+      <w:r>
+        <w:rPr/>
+        <w:t>. Conception et description des environnements</w:t>
       </w:r>
     </w:p>
     <w:p>
@@ -1043,68 +1785,15 @@
       <w:pPr>
         <w:pStyle w:val="Heading2"/>
         <w:numPr>
-          <w:ilvl w:val="1"/>
-          <w:numId w:val="2"/>
-        </w:numPr>
-        <w:jc w:val="both"/>
-        <w:rPr/>
-      </w:pPr>
-      <w:r>
-        <w:rPr/>
-        <w:tab/>
-        <w:t>6.2. Conception et description des personnages</w:t>
-      </w:r>
-    </w:p>
-    <w:p>
-      <w:pPr>
-        <w:pStyle w:val="TextBody"/>
-        <w:jc w:val="both"/>
-        <w:rPr/>
-      </w:pPr>
-      <w:r>
-        <w:rPr/>
-      </w:r>
-    </w:p>
-    <w:p>
-      <w:pPr>
-        <w:pStyle w:val="Heading2"/>
-        <w:numPr>
-          <w:ilvl w:val="1"/>
-          <w:numId w:val="2"/>
-        </w:numPr>
-        <w:jc w:val="both"/>
-        <w:rPr/>
-      </w:pPr>
-      <w:r>
-        <w:rPr/>
-        <w:tab/>
-        <w:t>6.3. Conception et description des environnements</w:t>
-      </w:r>
-    </w:p>
-    <w:p>
-      <w:pPr>
-        <w:pStyle w:val="TextBody"/>
-        <w:jc w:val="both"/>
-        <w:rPr/>
-      </w:pPr>
-      <w:r>
-        <w:rPr/>
-      </w:r>
-    </w:p>
-    <w:p>
-      <w:pPr>
-        <w:pStyle w:val="Heading2"/>
-        <w:numPr>
-          <w:ilvl w:val="1"/>
-          <w:numId w:val="2"/>
-        </w:numPr>
-        <w:jc w:val="both"/>
-        <w:rPr/>
-      </w:pPr>
-      <w:r>
-        <w:rPr/>
-        <w:tab/>
-        <w:t>6.4. Storyboards / Concept art</w:t>
+          <w:ilvl w:val="0"/>
+          <w:numId w:val="0"/>
+        </w:numPr>
+        <w:ind w:left="0" w:hanging="0"/>
+        <w:jc w:val="left"/>
+        <w:rPr/>
+      </w:pPr>
+      <w:r>
+        <w:rPr/>
       </w:r>
     </w:p>
     <w:p>
@@ -1389,6 +2078,21 @@
       <w:r>
         <w:rPr/>
         <w:t>- Freesound.org pour les assets sonores</w:t>
+      </w:r>
+    </w:p>
+    <w:p>
+      <w:pPr>
+        <w:pStyle w:val="TextBody"/>
+        <w:jc w:val="both"/>
+        <w:rPr/>
+      </w:pPr>
+      <w:r>
+        <w:rPr/>
+        <w:t xml:space="preserve">- </w:t>
+      </w:r>
+      <w:r>
+        <w:rPr/>
+        <w:t>Gemini AI pour la génération des concept arts</w:t>
       </w:r>
     </w:p>
     <w:p>
@@ -1747,7 +2451,7 @@
         <w:rPr/>
         <w:tab/>
       </w:r>
-      <w:hyperlink r:id="rId2">
+      <w:hyperlink r:id="rId6">
         <w:r>
           <w:rPr>
             <w:rStyle w:val="InternetLink"/>
@@ -1783,7 +2487,7 @@
         <w:rPr/>
         <w:tab/>
       </w:r>
-      <w:hyperlink r:id="rId3">
+      <w:hyperlink r:id="rId7">
         <w:r>
           <w:rPr>
             <w:rStyle w:val="InternetLink"/>
@@ -1819,7 +2523,7 @@
         <w:rPr/>
         <w:tab/>
       </w:r>
-      <w:hyperlink r:id="rId4">
+      <w:hyperlink r:id="rId8">
         <w:r>
           <w:rPr>
             <w:rStyle w:val="InternetLink"/>
@@ -1855,7 +2559,7 @@
         <w:rPr/>
         <w:tab/>
       </w:r>
-      <w:hyperlink r:id="rId5">
+      <w:hyperlink r:id="rId9">
         <w:r>
           <w:rPr>
             <w:rStyle w:val="InternetLink"/>
@@ -1993,6 +2697,7 @@
     </w:lvl>
     <w:lvl w:ilvl="2">
       <w:start w:val="1"/>
+      <w:pStyle w:val="Heading3"/>
       <w:numFmt w:val="none"/>
       <w:suff w:val="nothing"/>
       <w:lvlText w:val=""/>
@@ -2677,6 +3382,26 @@
       <w:szCs w:val="32"/>
     </w:rPr>
   </w:style>
+  <w:style w:type="paragraph" w:styleId="Heading3">
+    <w:name w:val="Heading 3"/>
+    <w:basedOn w:val="Heading"/>
+    <w:next w:val="TextBody"/>
+    <w:qFormat/>
+    <w:pPr>
+      <w:numPr>
+        <w:ilvl w:val="2"/>
+        <w:numId w:val="1"/>
+      </w:numPr>
+      <w:spacing w:before="140" w:after="120"/>
+      <w:outlineLvl w:val="2"/>
+    </w:pPr>
+    <w:rPr>
+      <w:b/>
+      <w:bCs/>
+      <w:sz w:val="28"/>
+      <w:szCs w:val="28"/>
+    </w:rPr>
+  </w:style>
   <w:style w:type="character" w:styleId="DefaultParagraphFont" w:default="1">
     <w:name w:val="Default Paragraph Font"/>
     <w:uiPriority w:val="1"/>

</xml_diff>